<commit_message>
Push with vite code...
</commit_message>
<xml_diff>
--- a/WDD330 Final Project Outline.docx
+++ b/WDD330 Final Project Outline.docx
@@ -3,8 +3,25 @@
 <w:document xmlns:wpc="http://schemas.microsoft.com/office/word/2010/wordprocessingCanvas" xmlns:cx="http://schemas.microsoft.com/office/drawing/2014/chartex" xmlns:cx1="http://schemas.microsoft.com/office/drawing/2015/9/8/chartex" xmlns:cx2="http://schemas.microsoft.com/office/drawing/2015/10/21/chartex" xmlns:cx3="http://schemas.microsoft.com/office/drawing/2016/5/9/chartex" xmlns:cx4="http://schemas.microsoft.com/office/drawing/2016/5/10/chartex" xmlns:cx5="http://schemas.microsoft.com/office/drawing/2016/5/11/chartex" xmlns:cx6="http://schemas.microsoft.com/office/drawing/2016/5/12/chartex" xmlns:cx7="http://schemas.microsoft.com/office/drawing/2016/5/13/chartex" xmlns:cx8="http://schemas.microsoft.com/office/drawing/2016/5/14/chartex" xmlns:mc="http://schemas.openxmlformats.org/markup-compatibility/2006" xmlns:aink="http://schemas.microsoft.com/office/drawing/2016/ink" xmlns:am3d="http://schemas.microsoft.com/office/drawing/2017/model3d" xmlns:o="urn:schemas-microsoft-com:office:office" xmlns:oel="http://schemas.microsoft.com/office/2019/extlst" xmlns:r="http://schemas.openxmlformats.org/officeDocument/2006/relationships" xmlns:m="http://schemas.openxmlformats.org/officeDocument/2006/math" xmlns:v="urn:schemas-microsoft-com:vml" xmlns:wp14="http://schemas.microsoft.com/office/word/2010/wordprocessingDrawing" xmlns:wp="http://schemas.openxmlformats.org/drawingml/2006/wordprocessingDrawing" xmlns:w10="urn:schemas-microsoft-com:office:word" xmlns:w="http://schemas.openxmlformats.org/wordprocessingml/2006/main" xmlns:w14="http://schemas.microsoft.com/office/word/2010/wordml" xmlns:w15="http://schemas.microsoft.com/office/word/2012/wordml" xmlns:w16cex="http://schemas.microsoft.com/office/word/2018/wordml/cex" xmlns:w16cid="http://schemas.microsoft.com/office/word/2016/wordml/cid" xmlns:w16="http://schemas.microsoft.com/office/word/2018/wordml" xmlns:w16sdtdh="http://schemas.microsoft.com/office/word/2020/wordml/sdtdatahash" xmlns:w16se="http://schemas.microsoft.com/office/word/2015/wordml/symex" xmlns:wpg="http://schemas.microsoft.com/office/word/2010/wordprocessingGroup" xmlns:wpi="http://schemas.microsoft.com/office/word/2010/wordprocessingInk" xmlns:wne="http://schemas.microsoft.com/office/word/2006/wordml" xmlns:wps="http://schemas.microsoft.com/office/word/2010/wordprocessingShape" mc:Ignorable="w14 w15 w16se w16cid w16 w16cex w16sdtdh wp14">
   <w:body>
     <w:p>
-      <w:r>
+      <w:pPr>
+        <w:rPr>
+          <w:b/>
+          <w:bCs/>
+        </w:rPr>
+      </w:pPr>
+      <w:r>
+        <w:rPr>
+          <w:b/>
+          <w:bCs/>
+        </w:rPr>
         <w:t>WDD330 – Project Outline</w:t>
+      </w:r>
+      <w:r>
+        <w:rPr>
+          <w:b/>
+          <w:bCs/>
+        </w:rPr>
+        <w:t xml:space="preserve"> – Emily Mason</w:t>
       </w:r>
     </w:p>
     <w:p>
@@ -89,8 +106,24 @@
         <w:t>External API</w:t>
       </w:r>
       <w:r>
-        <w:t xml:space="preserve"> - </w:t>
-      </w:r>
+        <w:t>s:</w:t>
+      </w:r>
+      <w:r>
+        <w:t xml:space="preserve">  </w:t>
+      </w:r>
+    </w:p>
+    <w:p>
+      <w:pPr>
+        <w:numPr>
+          <w:ilvl w:val="2"/>
+          <w:numId w:val="5"/>
+        </w:numPr>
+        <w:tabs>
+          <w:tab w:val="clear" w:pos="2160"/>
+          <w:tab w:val="num" w:pos="1080"/>
+        </w:tabs>
+        <w:ind w:left="1080"/>
+      </w:pPr>
       <w:r>
         <w:t xml:space="preserve"> </w:t>
       </w:r>
@@ -98,38 +131,32 @@
         <w:r>
           <w:rPr>
             <w:rStyle w:val="Hyperlink"/>
-            <w:color w:val="034990" w:themeColor="hyperlink" w:themeShade="BF"/>
           </w:rPr>
-          <w:t>https://github.com/KostaSav/hp-api/tree/master</w:t>
+          <w:t>HP-API // The Harry Potter API</w:t>
         </w:r>
       </w:hyperlink>
-      <w:r>
-        <w:t xml:space="preserve"> </w:t>
-      </w:r>
     </w:p>
     <w:p>
       <w:pPr>
         <w:pStyle w:val="ListParagraph"/>
-        <w:numPr>
-          <w:ilvl w:val="4"/>
-          <w:numId w:val="5"/>
-        </w:numPr>
-      </w:pPr>
-      <w:r>
-        <w:t xml:space="preserve">google </w:t>
-      </w:r>
-      <w:proofErr w:type="gramStart"/>
-      <w:r>
-        <w:t>fonts</w:t>
-      </w:r>
-      <w:proofErr w:type="gramEnd"/>
-    </w:p>
-    <w:p>
-      <w:pPr>
         <w:numPr>
           <w:ilvl w:val="2"/>
           <w:numId w:val="5"/>
         </w:numPr>
+      </w:pPr>
+      <w:r>
+        <w:t>Google</w:t>
+      </w:r>
+      <w:r>
+        <w:t xml:space="preserve"> fonts</w:t>
+      </w:r>
+    </w:p>
+    <w:p>
+      <w:pPr>
+        <w:numPr>
+          <w:ilvl w:val="2"/>
+          <w:numId w:val="5"/>
+        </w:numPr>
         <w:tabs>
           <w:tab w:val="clear" w:pos="2160"/>
           <w:tab w:val="num" w:pos="1080"/>
@@ -255,6 +282,9 @@
       <w:r>
         <w:t>Wireframes for each view of your application</w:t>
       </w:r>
+      <w:r>
+        <w:t xml:space="preserve"> (See additional documents uploaded) </w:t>
+      </w:r>
     </w:p>
     <w:p>
       <w:pPr>
@@ -285,6 +315,54 @@
         <w:t>f7b801ff;</w:t>
       </w:r>
       <w:proofErr w:type="gramEnd"/>
+    </w:p>
+    <w:p>
+      <w:pPr>
+        <w:ind w:left="360"/>
+      </w:pPr>
+      <w:r>
+        <w:rPr>
+          <w:noProof/>
+        </w:rPr>
+        <w:t xml:space="preserve"> </w:t>
+      </w:r>
+      <w:r>
+        <w:drawing>
+          <wp:inline distT="0" distB="0" distL="0" distR="0" wp14:anchorId="5D572D3E" wp14:editId="3350BDBB">
+            <wp:extent cx="1639019" cy="1043964"/>
+            <wp:effectExtent l="0" t="0" r="0" b="3810"/>
+            <wp:docPr id="1596630050" name="Picture 1" descr="A group of different colors&#10;&#10;Description automatically generated"/>
+            <wp:cNvGraphicFramePr>
+              <a:graphicFrameLocks xmlns:a="http://schemas.openxmlformats.org/drawingml/2006/main" noChangeAspect="1"/>
+            </wp:cNvGraphicFramePr>
+            <a:graphic xmlns:a="http://schemas.openxmlformats.org/drawingml/2006/main">
+              <a:graphicData uri="http://schemas.openxmlformats.org/drawingml/2006/picture">
+                <pic:pic xmlns:pic="http://schemas.openxmlformats.org/drawingml/2006/picture">
+                  <pic:nvPicPr>
+                    <pic:cNvPr id="1596630050" name="Picture 1" descr="A group of different colors&#10;&#10;Description automatically generated"/>
+                    <pic:cNvPicPr/>
+                  </pic:nvPicPr>
+                  <pic:blipFill>
+                    <a:blip r:embed="rId6"/>
+                    <a:stretch>
+                      <a:fillRect/>
+                    </a:stretch>
+                  </pic:blipFill>
+                  <pic:spPr>
+                    <a:xfrm>
+                      <a:off x="0" y="0"/>
+                      <a:ext cx="1658445" cy="1056337"/>
+                    </a:xfrm>
+                    <a:prstGeom prst="rect">
+                      <a:avLst/>
+                    </a:prstGeom>
+                  </pic:spPr>
+                </pic:pic>
+              </a:graphicData>
+            </a:graphic>
+          </wp:inline>
+        </w:drawing>
+      </w:r>
     </w:p>
     <w:p>
       <w:pPr>
@@ -548,6 +626,18 @@
         </w:numPr>
       </w:pPr>
       <w:r>
+        <w:lastRenderedPageBreak/>
+        <w:t>Pages</w:t>
+      </w:r>
+    </w:p>
+    <w:p>
+      <w:pPr>
+        <w:numPr>
+          <w:ilvl w:val="1"/>
+          <w:numId w:val="6"/>
+        </w:numPr>
+      </w:pPr>
+      <w:r>
         <w:t>Menus</w:t>
       </w:r>
     </w:p>
@@ -565,23 +655,23 @@
     <w:p>
       <w:pPr>
         <w:numPr>
+          <w:ilvl w:val="0"/>
+          <w:numId w:val="6"/>
+        </w:numPr>
+      </w:pPr>
+      <w:r>
+        <w:t>Schedule to provide yourself mile-markers along the way to help you stay on target.</w:t>
+      </w:r>
+    </w:p>
+    <w:p>
+      <w:pPr>
+        <w:numPr>
           <w:ilvl w:val="1"/>
           <w:numId w:val="6"/>
         </w:numPr>
       </w:pPr>
       <w:r>
-        <w:t>Pages</w:t>
-      </w:r>
-    </w:p>
-    <w:p>
-      <w:pPr>
-        <w:numPr>
-          <w:ilvl w:val="0"/>
-          <w:numId w:val="6"/>
-        </w:numPr>
-      </w:pPr>
-      <w:r>
-        <w:t>Schedule to provide yourself mile-markers along the way to help you stay on target.</w:t>
+        <w:t>End of week 1: HTML pages – build/style</w:t>
       </w:r>
     </w:p>
     <w:p>
@@ -591,6 +681,248 @@
           <w:numId w:val="6"/>
         </w:numPr>
       </w:pPr>
+      <w:r>
+        <w:t xml:space="preserve">End of week 2: Memory game </w:t>
+      </w:r>
+    </w:p>
+    <w:p>
+      <w:pPr>
+        <w:numPr>
+          <w:ilvl w:val="2"/>
+          <w:numId w:val="6"/>
+        </w:numPr>
+      </w:pPr>
+      <w:r>
+        <w:t xml:space="preserve">API info </w:t>
+      </w:r>
+      <w:proofErr w:type="gramStart"/>
+      <w:r>
+        <w:t>parsed</w:t>
+      </w:r>
+      <w:proofErr w:type="gramEnd"/>
+    </w:p>
+    <w:p>
+      <w:pPr>
+        <w:numPr>
+          <w:ilvl w:val="2"/>
+          <w:numId w:val="6"/>
+        </w:numPr>
+      </w:pPr>
+      <w:r>
+        <w:t xml:space="preserve">Layout </w:t>
+      </w:r>
+    </w:p>
+    <w:p>
+      <w:pPr>
+        <w:numPr>
+          <w:ilvl w:val="2"/>
+          <w:numId w:val="6"/>
+        </w:numPr>
+      </w:pPr>
+      <w:r>
+        <w:t xml:space="preserve">Build </w:t>
+      </w:r>
+      <w:proofErr w:type="gramStart"/>
+      <w:r>
+        <w:t>cards</w:t>
+      </w:r>
+      <w:proofErr w:type="gramEnd"/>
+    </w:p>
+    <w:p>
+      <w:pPr>
+        <w:numPr>
+          <w:ilvl w:val="2"/>
+          <w:numId w:val="6"/>
+        </w:numPr>
+      </w:pPr>
+      <w:r>
+        <w:t xml:space="preserve">Randomize info onto cards, ensure each card has a match on the </w:t>
+      </w:r>
+      <w:proofErr w:type="gramStart"/>
+      <w:r>
+        <w:t>board</w:t>
+      </w:r>
+      <w:proofErr w:type="gramEnd"/>
+    </w:p>
+    <w:p>
+      <w:pPr>
+        <w:numPr>
+          <w:ilvl w:val="2"/>
+          <w:numId w:val="6"/>
+        </w:numPr>
+      </w:pPr>
+      <w:r>
+        <w:t>Animation (flipping cards)</w:t>
+      </w:r>
+    </w:p>
+    <w:p>
+      <w:pPr>
+        <w:numPr>
+          <w:ilvl w:val="2"/>
+          <w:numId w:val="6"/>
+        </w:numPr>
+      </w:pPr>
+      <w:r>
+        <w:t>Timer / Score</w:t>
+      </w:r>
+    </w:p>
+    <w:p>
+      <w:pPr>
+        <w:numPr>
+          <w:ilvl w:val="1"/>
+          <w:numId w:val="6"/>
+        </w:numPr>
+      </w:pPr>
+      <w:r>
+        <w:t>End of week 3: T/F Trivia game</w:t>
+      </w:r>
+    </w:p>
+    <w:p>
+      <w:pPr>
+        <w:numPr>
+          <w:ilvl w:val="2"/>
+          <w:numId w:val="6"/>
+        </w:numPr>
+      </w:pPr>
+      <w:r>
+        <w:t xml:space="preserve">API info </w:t>
+      </w:r>
+      <w:proofErr w:type="gramStart"/>
+      <w:r>
+        <w:t>parsed</w:t>
+      </w:r>
+      <w:proofErr w:type="gramEnd"/>
+    </w:p>
+    <w:p>
+      <w:pPr>
+        <w:numPr>
+          <w:ilvl w:val="2"/>
+          <w:numId w:val="6"/>
+        </w:numPr>
+      </w:pPr>
+      <w:r>
+        <w:t>Layout</w:t>
+      </w:r>
+    </w:p>
+    <w:p>
+      <w:pPr>
+        <w:numPr>
+          <w:ilvl w:val="2"/>
+          <w:numId w:val="6"/>
+        </w:numPr>
+      </w:pPr>
+      <w:r>
+        <w:t xml:space="preserve">Script to get questions and check </w:t>
+      </w:r>
+      <w:proofErr w:type="gramStart"/>
+      <w:r>
+        <w:t>answers</w:t>
+      </w:r>
+      <w:proofErr w:type="gramEnd"/>
+    </w:p>
+    <w:p>
+      <w:pPr>
+        <w:numPr>
+          <w:ilvl w:val="2"/>
+          <w:numId w:val="6"/>
+        </w:numPr>
+      </w:pPr>
+      <w:r>
+        <w:t>Animation for correct/incorrect</w:t>
+      </w:r>
+    </w:p>
+    <w:p>
+      <w:pPr>
+        <w:numPr>
+          <w:ilvl w:val="2"/>
+          <w:numId w:val="6"/>
+        </w:numPr>
+      </w:pPr>
+      <w:r>
+        <w:t>Timer/score (hopefully simple, copy from Memory game)</w:t>
+      </w:r>
+    </w:p>
+    <w:p>
+      <w:pPr>
+        <w:numPr>
+          <w:ilvl w:val="1"/>
+          <w:numId w:val="6"/>
+        </w:numPr>
+      </w:pPr>
+      <w:r>
+        <w:t>End of week 4: Multiple Choice Trivia Game</w:t>
+      </w:r>
+    </w:p>
+    <w:p>
+      <w:pPr>
+        <w:numPr>
+          <w:ilvl w:val="2"/>
+          <w:numId w:val="6"/>
+        </w:numPr>
+      </w:pPr>
+      <w:r>
+        <w:t xml:space="preserve">API info </w:t>
+      </w:r>
+      <w:proofErr w:type="gramStart"/>
+      <w:r>
+        <w:t>parsed</w:t>
+      </w:r>
+      <w:proofErr w:type="gramEnd"/>
+    </w:p>
+    <w:p>
+      <w:pPr>
+        <w:numPr>
+          <w:ilvl w:val="2"/>
+          <w:numId w:val="6"/>
+        </w:numPr>
+      </w:pPr>
+      <w:r>
+        <w:t>Layout</w:t>
+      </w:r>
+    </w:p>
+    <w:p>
+      <w:pPr>
+        <w:numPr>
+          <w:ilvl w:val="2"/>
+          <w:numId w:val="6"/>
+        </w:numPr>
+      </w:pPr>
+      <w:r>
+        <w:t>Script to get questions</w:t>
+      </w:r>
+      <w:r>
+        <w:t xml:space="preserve">, get multiple possible answers, </w:t>
+      </w:r>
+      <w:r>
+        <w:t xml:space="preserve">and check </w:t>
+      </w:r>
+      <w:proofErr w:type="gramStart"/>
+      <w:r>
+        <w:t>answers</w:t>
+      </w:r>
+      <w:proofErr w:type="gramEnd"/>
+    </w:p>
+    <w:p>
+      <w:pPr>
+        <w:numPr>
+          <w:ilvl w:val="2"/>
+          <w:numId w:val="6"/>
+        </w:numPr>
+      </w:pPr>
+      <w:r>
+        <w:t>Animation for correct/incorrect</w:t>
+      </w:r>
+    </w:p>
+    <w:p>
+      <w:pPr>
+        <w:numPr>
+          <w:ilvl w:val="2"/>
+          <w:numId w:val="6"/>
+        </w:numPr>
+      </w:pPr>
+      <w:r>
+        <w:t>Timer/score (hopefully simple, copy from Memory game)</w:t>
+      </w:r>
     </w:p>
     <w:sectPr>
       <w:pgSz w:w="12240" w:h="15840"/>
@@ -1002,7 +1334,7 @@
         <w:ind w:left="1080" w:hanging="360"/>
       </w:pPr>
     </w:lvl>
-    <w:lvl w:ilvl="2" w:tentative="1">
+    <w:lvl w:ilvl="2">
       <w:start w:val="1"/>
       <w:numFmt w:val="decimal"/>
       <w:lvlText w:val="%3."/>

</xml_diff>